<commit_message>
Update ESII Project - SCM Plan Final.docx
</commit_message>
<xml_diff>
--- a/Text Documents/ESII Project - SCM Plan Final.docx
+++ b/Text Documents/ESII Project - SCM Plan Final.docx
@@ -79,17 +79,8 @@
         <w:pStyle w:val="Title"/>
         <w:jc w:val="right"/>
         <w:rPr>
-          <w:rFonts w:ascii="Times New Roman" w:cs="Times New Roman" w:eastAsia="Times New Roman" w:hAnsi="Times New Roman"/>
-          <w:b w:val="0"/>
-          <w:i w:val="1"/>
-          <w:smallCaps w:val="0"/>
-          <w:strike w:val="0"/>
-          <w:color w:val="0000ff"/>
-          <w:sz w:val="20"/>
-          <w:szCs w:val="20"/>
-          <w:u w:val="none"/>
-          <w:shd w:fill="auto" w:val="clear"/>
-          <w:vertAlign w:val="baseline"/>
+          <w:sz w:val="28"/>
+          <w:szCs w:val="28"/>
         </w:rPr>
       </w:pPr>
       <w:r>
@@ -109,6 +100,408 @@
           <w:rtl w:val="0"/>
         </w:rPr>
         <w:t xml:space="preserve">1.3</w:t>
+      </w:r>
+    </w:p>
+    <w:p>
+      <w:pPr>
+        <w:rPr/>
+      </w:pPr>
+      <w:r>
+        <w:rPr>
+          <w:rtl w:val="0"/>
+        </w:rPr>
+      </w:r>
+    </w:p>
+    <w:p>
+      <w:pPr>
+        <w:rPr/>
+      </w:pPr>
+      <w:r>
+        <w:rPr>
+          <w:rtl w:val="0"/>
+        </w:rPr>
+      </w:r>
+    </w:p>
+    <w:p>
+      <w:pPr>
+        <w:rPr/>
+      </w:pPr>
+      <w:r>
+        <w:rPr>
+          <w:rtl w:val="0"/>
+        </w:rPr>
+      </w:r>
+    </w:p>
+    <w:p>
+      <w:pPr>
+        <w:rPr/>
+      </w:pPr>
+      <w:r>
+        <w:rPr>
+          <w:rtl w:val="0"/>
+        </w:rPr>
+      </w:r>
+    </w:p>
+    <w:p>
+      <w:pPr>
+        <w:rPr/>
+      </w:pPr>
+      <w:r>
+        <w:rPr>
+          <w:rtl w:val="0"/>
+        </w:rPr>
+      </w:r>
+    </w:p>
+    <w:p>
+      <w:pPr>
+        <w:rPr/>
+      </w:pPr>
+      <w:r>
+        <w:rPr>
+          <w:rtl w:val="0"/>
+        </w:rPr>
+      </w:r>
+    </w:p>
+    <w:p>
+      <w:pPr>
+        <w:rPr/>
+      </w:pPr>
+      <w:r>
+        <w:rPr>
+          <w:rtl w:val="0"/>
+        </w:rPr>
+      </w:r>
+    </w:p>
+    <w:p>
+      <w:pPr>
+        <w:rPr/>
+      </w:pPr>
+      <w:r>
+        <w:rPr>
+          <w:rtl w:val="0"/>
+        </w:rPr>
+      </w:r>
+    </w:p>
+    <w:p>
+      <w:pPr>
+        <w:rPr/>
+      </w:pPr>
+      <w:r>
+        <w:rPr>
+          <w:rtl w:val="0"/>
+        </w:rPr>
+      </w:r>
+    </w:p>
+    <w:p>
+      <w:pPr>
+        <w:rPr/>
+      </w:pPr>
+      <w:r>
+        <w:rPr>
+          <w:rtl w:val="0"/>
+        </w:rPr>
+      </w:r>
+    </w:p>
+    <w:p>
+      <w:pPr>
+        <w:rPr/>
+      </w:pPr>
+      <w:r>
+        <w:rPr>
+          <w:rtl w:val="0"/>
+        </w:rPr>
+      </w:r>
+    </w:p>
+    <w:p>
+      <w:pPr>
+        <w:rPr/>
+      </w:pPr>
+      <w:r>
+        <w:rPr>
+          <w:rtl w:val="0"/>
+        </w:rPr>
+      </w:r>
+    </w:p>
+    <w:p>
+      <w:pPr>
+        <w:rPr/>
+      </w:pPr>
+      <w:r>
+        <w:rPr>
+          <w:rtl w:val="0"/>
+        </w:rPr>
+      </w:r>
+    </w:p>
+    <w:p>
+      <w:pPr>
+        <w:rPr/>
+      </w:pPr>
+      <w:r>
+        <w:rPr>
+          <w:rtl w:val="0"/>
+        </w:rPr>
+      </w:r>
+    </w:p>
+    <w:p>
+      <w:pPr>
+        <w:rPr/>
+      </w:pPr>
+      <w:r>
+        <w:rPr>
+          <w:rtl w:val="0"/>
+        </w:rPr>
+      </w:r>
+    </w:p>
+    <w:p>
+      <w:pPr>
+        <w:rPr/>
+      </w:pPr>
+      <w:r>
+        <w:rPr>
+          <w:rtl w:val="0"/>
+        </w:rPr>
+      </w:r>
+    </w:p>
+    <w:p>
+      <w:pPr>
+        <w:rPr/>
+      </w:pPr>
+      <w:r>
+        <w:rPr>
+          <w:rtl w:val="0"/>
+        </w:rPr>
+      </w:r>
+    </w:p>
+    <w:p>
+      <w:pPr>
+        <w:rPr/>
+      </w:pPr>
+      <w:r>
+        <w:rPr>
+          <w:rtl w:val="0"/>
+        </w:rPr>
+      </w:r>
+    </w:p>
+    <w:p>
+      <w:pPr>
+        <w:rPr/>
+      </w:pPr>
+      <w:r>
+        <w:rPr>
+          <w:rtl w:val="0"/>
+        </w:rPr>
+      </w:r>
+    </w:p>
+    <w:p>
+      <w:pPr>
+        <w:rPr/>
+      </w:pPr>
+      <w:r>
+        <w:rPr>
+          <w:rtl w:val="0"/>
+        </w:rPr>
+      </w:r>
+    </w:p>
+    <w:p>
+      <w:pPr>
+        <w:rPr/>
+      </w:pPr>
+      <w:r>
+        <w:rPr>
+          <w:rtl w:val="0"/>
+        </w:rPr>
+      </w:r>
+    </w:p>
+    <w:p>
+      <w:pPr>
+        <w:jc w:val="right"/>
+        <w:rPr>
+          <w:b w:val="1"/>
+          <w:color w:val="6aa84f"/>
+          <w:sz w:val="28"/>
+          <w:szCs w:val="28"/>
+        </w:rPr>
+      </w:pPr>
+      <w:r>
+        <w:rPr>
+          <w:b w:val="1"/>
+          <w:color w:val="6aa84f"/>
+          <w:sz w:val="28"/>
+          <w:szCs w:val="28"/>
+          <w:rtl w:val="0"/>
+        </w:rPr>
+        <w:t xml:space="preserve">Docentes:</w:t>
+      </w:r>
+    </w:p>
+    <w:p>
+      <w:pPr>
+        <w:jc w:val="right"/>
+        <w:rPr/>
+      </w:pPr>
+      <w:r>
+        <w:rPr>
+          <w:rtl w:val="0"/>
+        </w:rPr>
+      </w:r>
+    </w:p>
+    <w:p>
+      <w:pPr>
+        <w:jc w:val="right"/>
+        <w:rPr>
+          <w:sz w:val="24"/>
+          <w:szCs w:val="24"/>
+        </w:rPr>
+      </w:pPr>
+      <w:r>
+        <w:rPr>
+          <w:sz w:val="24"/>
+          <w:szCs w:val="24"/>
+          <w:rtl w:val="0"/>
+        </w:rPr>
+        <w:t xml:space="preserve">Cristóvão Sousa</w:t>
+      </w:r>
+    </w:p>
+    <w:p>
+      <w:pPr>
+        <w:jc w:val="right"/>
+        <w:rPr>
+          <w:sz w:val="24"/>
+          <w:szCs w:val="24"/>
+        </w:rPr>
+      </w:pPr>
+      <w:r>
+        <w:rPr>
+          <w:sz w:val="24"/>
+          <w:szCs w:val="24"/>
+          <w:rtl w:val="0"/>
+        </w:rPr>
+        <w:t xml:space="preserve">Fábio Silva</w:t>
+      </w:r>
+    </w:p>
+    <w:p>
+      <w:pPr>
+        <w:jc w:val="right"/>
+        <w:rPr>
+          <w:sz w:val="24"/>
+          <w:szCs w:val="24"/>
+        </w:rPr>
+      </w:pPr>
+      <w:r>
+        <w:rPr>
+          <w:sz w:val="24"/>
+          <w:szCs w:val="24"/>
+          <w:rtl w:val="0"/>
+        </w:rPr>
+        <w:t xml:space="preserve">Bruno Silva</w:t>
+      </w:r>
+    </w:p>
+    <w:p>
+      <w:pPr>
+        <w:jc w:val="right"/>
+        <w:rPr/>
+      </w:pPr>
+      <w:r>
+        <w:rPr>
+          <w:rtl w:val="0"/>
+        </w:rPr>
+      </w:r>
+    </w:p>
+    <w:p>
+      <w:pPr>
+        <w:jc w:val="right"/>
+        <w:rPr>
+          <w:b w:val="1"/>
+          <w:sz w:val="28"/>
+          <w:szCs w:val="28"/>
+        </w:rPr>
+      </w:pPr>
+      <w:r>
+        <w:rPr>
+          <w:rtl w:val="0"/>
+        </w:rPr>
+      </w:r>
+    </w:p>
+    <w:p>
+      <w:pPr>
+        <w:jc w:val="right"/>
+        <w:rPr>
+          <w:b w:val="1"/>
+          <w:color w:val="6aa84f"/>
+          <w:sz w:val="28"/>
+          <w:szCs w:val="28"/>
+        </w:rPr>
+      </w:pPr>
+      <w:r>
+        <w:rPr>
+          <w:b w:val="1"/>
+          <w:color w:val="6aa84f"/>
+          <w:sz w:val="28"/>
+          <w:szCs w:val="28"/>
+          <w:rtl w:val="0"/>
+        </w:rPr>
+        <w:t xml:space="preserve">Realizado por:</w:t>
+      </w:r>
+    </w:p>
+    <w:p>
+      <w:pPr>
+        <w:jc w:val="right"/>
+        <w:rPr/>
+      </w:pPr>
+      <w:r>
+        <w:rPr>
+          <w:rtl w:val="0"/>
+        </w:rPr>
+      </w:r>
+    </w:p>
+    <w:p>
+      <w:pPr>
+        <w:jc w:val="right"/>
+        <w:rPr>
+          <w:sz w:val="24"/>
+          <w:szCs w:val="24"/>
+        </w:rPr>
+      </w:pPr>
+      <w:r>
+        <w:rPr>
+          <w:sz w:val="24"/>
+          <w:szCs w:val="24"/>
+          <w:rtl w:val="0"/>
+        </w:rPr>
+        <w:t xml:space="preserve">Abílio Castro - 8170054</w:t>
+      </w:r>
+    </w:p>
+    <w:p>
+      <w:pPr>
+        <w:jc w:val="right"/>
+        <w:rPr>
+          <w:sz w:val="24"/>
+          <w:szCs w:val="24"/>
+        </w:rPr>
+      </w:pPr>
+      <w:r>
+        <w:rPr>
+          <w:sz w:val="24"/>
+          <w:szCs w:val="24"/>
+          <w:rtl w:val="0"/>
+        </w:rPr>
+        <w:t xml:space="preserve">Ricardo Cardoso - 8170278</w:t>
+      </w:r>
+    </w:p>
+    <w:p>
+      <w:pPr>
+        <w:jc w:val="right"/>
+        <w:rPr>
+          <w:sz w:val="24"/>
+          <w:szCs w:val="24"/>
+        </w:rPr>
+      </w:pPr>
+      <w:r>
+        <w:rPr>
+          <w:sz w:val="24"/>
+          <w:szCs w:val="24"/>
+          <w:rtl w:val="0"/>
+        </w:rPr>
+        <w:t xml:space="preserve">Vitor Santos - 8170312</w:t>
       </w:r>
       <w:r>
         <w:rPr>

</xml_diff>

<commit_message>
Relatório e SCM Plan
</commit_message>
<xml_diff>
--- a/Text Documents/ESII Project - SCM Plan Final.docx
+++ b/Text Documents/ESII Project - SCM Plan Final.docx
@@ -8633,6 +8633,17 @@
         <w:rPr>
           <w:rtl w:val="0"/>
         </w:rPr>
+        <w:t xml:space="preserve">Adobe Photoshop CC - Criação do Logotipo da Michaelsoft</w:t>
+      </w:r>
+    </w:p>
+    <w:p>
+      <w:pPr>
+        <w:rPr/>
+      </w:pPr>
+      <w:r>
+        <w:rPr>
+          <w:rtl w:val="0"/>
+        </w:rPr>
         <w:t xml:space="preserve">Discord - Comunicação</w:t>
       </w:r>
       <w:r>
@@ -8660,6 +8671,17 @@
         <w:rPr>
           <w:rtl w:val="0"/>
         </w:rPr>
+        <w:t xml:space="preserve">Github Desktop - Facilitação no uso do GitHub</w:t>
+      </w:r>
+    </w:p>
+    <w:p>
+      <w:pPr>
+        <w:rPr/>
+      </w:pPr>
+      <w:r>
+        <w:rPr>
+          <w:rtl w:val="0"/>
+        </w:rPr>
         <w:t xml:space="preserve">Google Docs - Elaboração do SCM Plan</w:t>
       </w:r>
     </w:p>
@@ -8761,6 +8783,17 @@
           <w:rtl w:val="0"/>
         </w:rPr>
         <w:t xml:space="preserve">Open Broadcaster Software - Gravação do ecrã</w:t>
+      </w:r>
+    </w:p>
+    <w:p>
+      <w:pPr>
+        <w:rPr/>
+      </w:pPr>
+      <w:r>
+        <w:rPr>
+          <w:rtl w:val="0"/>
+        </w:rPr>
+        <w:t xml:space="preserve">Renderforest - Criação do intro do vídeo</w:t>
       </w:r>
     </w:p>
     <w:p>
@@ -12184,6 +12217,17 @@
         <w:rPr>
           <w:rtl w:val="0"/>
         </w:rPr>
+        <w:t xml:space="preserve">Adobe Photoshop CC</w:t>
+      </w:r>
+    </w:p>
+    <w:p>
+      <w:pPr>
+        <w:rPr/>
+      </w:pPr>
+      <w:r>
+        <w:rPr>
+          <w:rtl w:val="0"/>
+        </w:rPr>
         <w:t xml:space="preserve">Discord</w:t>
       </w:r>
       <w:r>
@@ -12211,6 +12255,17 @@
         <w:rPr>
           <w:rtl w:val="0"/>
         </w:rPr>
+        <w:t xml:space="preserve">Github Desktop</w:t>
+      </w:r>
+    </w:p>
+    <w:p>
+      <w:pPr>
+        <w:rPr/>
+      </w:pPr>
+      <w:r>
+        <w:rPr>
+          <w:rtl w:val="0"/>
+        </w:rPr>
         <w:t xml:space="preserve">Google Docs</w:t>
       </w:r>
     </w:p>
@@ -12305,6 +12360,17 @@
           <w:rtl w:val="0"/>
         </w:rPr>
         <w:t xml:space="preserve">Open Broadcaster Software</w:t>
+      </w:r>
+    </w:p>
+    <w:p>
+      <w:pPr>
+        <w:rPr/>
+      </w:pPr>
+      <w:r>
+        <w:rPr>
+          <w:rtl w:val="0"/>
+        </w:rPr>
+        <w:t xml:space="preserve">Renderforest</w:t>
       </w:r>
     </w:p>
     <w:p>

</xml_diff>